<commit_message>
Modificação da monografia, mudança na parte de Eigenfaces.
</commit_message>
<xml_diff>
--- a/Documentacao/TCC2020_Alleff.docx
+++ b/Documentacao/TCC2020_Alleff.docx
@@ -1319,6 +1319,7 @@
       <w:r>
         <w:rPr>
           <w:noProof/>
+          <w:lang w:eastAsia="ja-JP"/>
         </w:rPr>
         <w:drawing>
           <wp:inline distT="0" distB="0" distL="0" distR="0" wp14:anchorId="52D8276A" wp14:editId="496CF163">
@@ -1377,27 +1378,14 @@
       <w:r>
         <w:t xml:space="preserve">Figura </w:t>
       </w:r>
-      <w:r>
-        <w:fldChar w:fldCharType="begin"/>
-      </w:r>
-      <w:r>
-        <w:instrText xml:space="preserve"> SEQ Figura \* ARABIC </w:instrText>
-      </w:r>
-      <w:r>
-        <w:fldChar w:fldCharType="separate"/>
-      </w:r>
-      <w:r>
-        <w:rPr>
-          <w:noProof/>
-        </w:rPr>
-        <w:t>1</w:t>
-      </w:r>
-      <w:r>
-        <w:rPr>
-          <w:noProof/>
-        </w:rPr>
-        <w:fldChar w:fldCharType="end"/>
-      </w:r>
+      <w:fldSimple w:instr=" SEQ Figura \* ARABIC ">
+        <w:r>
+          <w:rPr>
+            <w:noProof/>
+          </w:rPr>
+          <w:t>1</w:t>
+        </w:r>
+      </w:fldSimple>
       <w:r>
         <w:t xml:space="preserve"> - Diagrama do fluxo do sistema</w:t>
       </w:r>
@@ -1624,19 +1612,15 @@
       <w:r>
         <w:t xml:space="preserve">Calcular um conjunto de pesos baseados na imagem de entrada e as M </w:t>
       </w:r>
-      <w:proofErr w:type="spellStart"/>
-      <w:r>
-        <w:t>eigenfaces</w:t>
-      </w:r>
-      <w:proofErr w:type="spellEnd"/>
+      <w:r>
+        <w:t>Eigenfaces</w:t>
+      </w:r>
       <w:r>
         <w:t xml:space="preserve"> projetando a imagem de entrada em cada uma das </w:t>
       </w:r>
-      <w:proofErr w:type="spellStart"/>
-      <w:r>
-        <w:t>eigenfaces</w:t>
-      </w:r>
-      <w:proofErr w:type="spellEnd"/>
+      <w:r>
+        <w:t>Eigenfaces</w:t>
+      </w:r>
       <w:r>
         <w:t>;</w:t>
       </w:r>
@@ -1678,11 +1662,9 @@
       <w:r>
         <w:t xml:space="preserve">Para a obtenção do conjunto de </w:t>
       </w:r>
-      <w:proofErr w:type="spellStart"/>
-      <w:r>
-        <w:t>eigenfaces</w:t>
-      </w:r>
-      <w:proofErr w:type="spellEnd"/>
+      <w:r>
+        <w:t>Eigenfaces</w:t>
+      </w:r>
       <w:r>
         <w:t>, é necessário realizar equações específicas para a aquisição dos autovetores e autovalores. As equações seguem abaixo:</w:t>
       </w:r>
@@ -1691,6 +1673,7 @@
       <w:bookmarkStart w:id="14" w:name="_GoBack"/>
       <w:bookmarkEnd w:id="14"/>
     </w:p>
+    <w:p/>
     <w:p>
       <w:pPr>
         <w:pStyle w:val="Ttulo2"/>
@@ -1723,7 +1706,11 @@
     </w:p>
     <w:p>
       <w:r>
-        <w:t xml:space="preserve">Neste âmbito um sistema desenvolvido para um hardware específico pode ser considerado um sistema embarcado, neste tipo de aplicação um hardware muito utilizado atualmente são as </w:t>
+        <w:t xml:space="preserve">Neste âmbito um sistema desenvolvido para um hardware específico pode ser considerado um sistema embarcado, neste tipo de aplicação um hardware muito </w:t>
+      </w:r>
+      <w:r>
+        <w:lastRenderedPageBreak/>
+        <w:t xml:space="preserve">utilizado atualmente são as </w:t>
       </w:r>
       <w:proofErr w:type="spellStart"/>
       <w:r>
@@ -1742,7 +1729,6 @@
         <w:pStyle w:val="Ttulo2"/>
       </w:pPr>
       <w:r>
-        <w:lastRenderedPageBreak/>
         <w:t>Processamento Digital de Imagens</w:t>
       </w:r>
     </w:p>
@@ -2408,6 +2394,7 @@
         <w:rPr>
           <w:noProof/>
           <w:color w:val="0000FF"/>
+          <w:lang w:eastAsia="ja-JP"/>
         </w:rPr>
         <w:drawing>
           <wp:inline distT="0" distB="0" distL="0" distR="0">
@@ -2467,27 +2454,14 @@
       <w:r>
         <w:t xml:space="preserve">Figura </w:t>
       </w:r>
-      <w:r>
-        <w:fldChar w:fldCharType="begin"/>
-      </w:r>
-      <w:r>
-        <w:instrText xml:space="preserve"> SEQ Figura \* ARABIC </w:instrText>
-      </w:r>
-      <w:r>
-        <w:fldChar w:fldCharType="separate"/>
-      </w:r>
-      <w:r>
-        <w:rPr>
-          <w:noProof/>
-        </w:rPr>
-        <w:t>2</w:t>
-      </w:r>
-      <w:r>
-        <w:rPr>
-          <w:noProof/>
-        </w:rPr>
-        <w:fldChar w:fldCharType="end"/>
-      </w:r>
+      <w:fldSimple w:instr=" SEQ Figura \* ARABIC ">
+        <w:r>
+          <w:rPr>
+            <w:noProof/>
+          </w:rPr>
+          <w:t>2</w:t>
+        </w:r>
+      </w:fldSimple>
       <w:r>
         <w:t xml:space="preserve"> Diagrama das etapas de Desenvolvimento</w:t>
       </w:r>
@@ -2643,6 +2617,7 @@
         <w:rPr>
           <w:noProof/>
           <w:color w:val="auto"/>
+          <w:lang w:eastAsia="ja-JP"/>
         </w:rPr>
         <w:lastRenderedPageBreak/>
         <w:drawing>
@@ -2703,30 +2678,14 @@
       <w:r>
         <w:t xml:space="preserve">Figura </w:t>
       </w:r>
-      <w:r>
-        <w:fldChar w:fldCharType="begin"/>
-      </w:r>
-      <w:r>
-        <w:instrText xml:space="preserve"> SEQ Fi</w:instrText>
-      </w:r>
-      <w:r>
-        <w:instrText xml:space="preserve">gura \* ARABIC </w:instrText>
-      </w:r>
-      <w:r>
-        <w:fldChar w:fldCharType="separate"/>
-      </w:r>
-      <w:r>
-        <w:rPr>
-          <w:noProof/>
-        </w:rPr>
-        <w:t>3</w:t>
-      </w:r>
-      <w:r>
-        <w:rPr>
-          <w:noProof/>
-        </w:rPr>
-        <w:fldChar w:fldCharType="end"/>
-      </w:r>
+      <w:fldSimple w:instr=" SEQ Figura \* ARABIC ">
+        <w:r>
+          <w:rPr>
+            <w:noProof/>
+          </w:rPr>
+          <w:t>3</w:t>
+        </w:r>
+      </w:fldSimple>
       <w:r>
         <w:t xml:space="preserve"> Diagrama do Sistema</w:t>
       </w:r>
@@ -3015,7 +2974,7 @@
         <w:rStyle w:val="Nmerodepgina"/>
         <w:noProof/>
       </w:rPr>
-      <w:t>16</w:t>
+      <w:t>8</w:t>
     </w:r>
     <w:r>
       <w:rPr>

</xml_diff>